<commit_message>
Made Some Changes In Changing Neighbors
</commit_message>
<xml_diff>
--- a/report.docx
+++ b/report.docx
@@ -397,7 +397,7 @@
         <w:spacing w:line="360" w:lineRule="auto"/>
         <w:jc w:val="both"/>
         <w:rPr>
-          <w:rFonts w:ascii="B Yas" w:hAnsi="B Yas" w:cs="B Yas"/>
+          <w:rFonts w:ascii="B Yas" w:hAnsi="B Yas" w:cs="B Yas" w:hint="cs"/>
           <w:lang w:bidi="fa-IR"/>
         </w:rPr>
       </w:pPr>
@@ -486,12 +486,16 @@
           <w:numId w:val="1"/>
         </w:numPr>
         <w:bidi/>
-        <w:rPr>
-          <w:lang w:bidi="fa-IR"/>
-        </w:rPr>
-      </w:pPr>
-      <w:r>
-        <w:rPr>
+        <w:spacing w:line="360" w:lineRule="auto"/>
+        <w:jc w:val="both"/>
+        <w:rPr>
+          <w:rFonts w:ascii="B Yas" w:hAnsi="B Yas" w:cs="B Yas" w:hint="cs"/>
+          <w:lang w:bidi="fa-IR"/>
+        </w:rPr>
+      </w:pPr>
+      <w:r>
+        <w:rPr>
+          <w:rFonts w:ascii="B Yas" w:hAnsi="B Yas" w:cs="B Yas" w:hint="cs"/>
           <w:lang w:bidi="fa-IR"/>
         </w:rPr>
         <w:t>Node</w:t>
@@ -500,15 +504,17 @@
     <w:p>
       <w:pPr>
         <w:bidi/>
-        <w:rPr>
-          <w:rFonts w:hint="cs"/>
-          <w:rtl/>
-          <w:lang w:bidi="fa-IR"/>
-        </w:rPr>
-      </w:pPr>
-      <w:r>
-        <w:rPr>
-          <w:rFonts w:hint="cs"/>
+        <w:spacing w:line="360" w:lineRule="auto"/>
+        <w:jc w:val="both"/>
+        <w:rPr>
+          <w:rFonts w:ascii="B Yas" w:hAnsi="B Yas" w:cs="B Yas"/>
+          <w:rtl/>
+          <w:lang w:bidi="fa-IR"/>
+        </w:rPr>
+      </w:pPr>
+      <w:r>
+        <w:rPr>
+          <w:rFonts w:ascii="B Yas" w:hAnsi="B Yas" w:cs="B Yas" w:hint="cs"/>
           <w:rtl/>
           <w:lang w:bidi="fa-IR"/>
         </w:rPr>
@@ -516,13 +522,14 @@
       </w:r>
       <w:r>
         <w:rPr>
+          <w:rFonts w:ascii="B Yas" w:hAnsi="B Yas" w:cs="B Yas" w:hint="cs"/>
           <w:lang w:bidi="fa-IR"/>
         </w:rPr>
         <w:t>temp</w:t>
       </w:r>
       <w:r>
         <w:rPr>
-          <w:rFonts w:hint="cs"/>
+          <w:rFonts w:ascii="B Yas" w:hAnsi="B Yas" w:cs="B Yas" w:hint="cs"/>
           <w:rtl/>
           <w:lang w:bidi="fa-IR"/>
         </w:rPr>
@@ -530,18 +537,350 @@
       </w:r>
       <w:r>
         <w:rPr>
+          <w:rFonts w:ascii="B Yas" w:hAnsi="B Yas" w:cs="B Yas" w:hint="cs"/>
           <w:lang w:bidi="fa-IR"/>
         </w:rPr>
         <w:t>host</w:t>
       </w:r>
       <w:r>
         <w:rPr>
-          <w:rFonts w:hint="cs"/>
+          <w:rFonts w:ascii="B Yas" w:hAnsi="B Yas" w:cs="B Yas" w:hint="cs"/>
           <w:rtl/>
           <w:lang w:bidi="fa-IR"/>
         </w:rPr>
         <w:t xml:space="preserve"> مربوط به گره را نگهداری می‌کنیم.</w:t>
       </w:r>
+    </w:p>
+    <w:p>
+      <w:pPr>
+        <w:bidi/>
+        <w:spacing w:line="360" w:lineRule="auto"/>
+        <w:jc w:val="both"/>
+        <w:rPr>
+          <w:rFonts w:ascii="Cambria" w:hAnsi="Cambria" w:cs="B Yas"/>
+          <w:rtl/>
+          <w:lang w:bidi="fa-IR"/>
+        </w:rPr>
+      </w:pPr>
+      <w:r>
+        <w:rPr>
+          <w:rFonts w:ascii="B Yas" w:hAnsi="B Yas" w:cs="B Yas" w:hint="cs"/>
+          <w:rtl/>
+          <w:lang w:bidi="fa-IR"/>
+        </w:rPr>
+        <w:t xml:space="preserve">در تابع </w:t>
+      </w:r>
+      <w:r>
+        <w:rPr>
+          <w:rFonts w:ascii="Cambria" w:hAnsi="Cambria" w:cs="B Yas"/>
+          <w:lang w:bidi="fa-IR"/>
+        </w:rPr>
+        <w:t>init</w:t>
+      </w:r>
+      <w:r>
+        <w:rPr>
+          <w:rFonts w:ascii="Cambria" w:hAnsi="Cambria" w:cs="B Yas" w:hint="cs"/>
+          <w:rtl/>
+          <w:lang w:bidi="fa-IR"/>
+        </w:rPr>
+        <w:t xml:space="preserve"> این کلاس بعد از انجام تعریف اولیه هر </w:t>
+      </w:r>
+      <w:r>
+        <w:rPr>
+          <w:rFonts w:ascii="Cambria" w:hAnsi="Cambria" w:cs="B Yas"/>
+          <w:lang w:bidi="fa-IR"/>
+        </w:rPr>
+        <w:t>node</w:t>
+      </w:r>
+      <w:r>
+        <w:rPr>
+          <w:rFonts w:ascii="Cambria" w:hAnsi="Cambria" w:cs="B Yas" w:hint="cs"/>
+          <w:rtl/>
+          <w:lang w:bidi="fa-IR"/>
+        </w:rPr>
+        <w:t xml:space="preserve"> به وسیله یک ریسه </w:t>
+      </w:r>
+      <w:r>
+        <w:rPr>
+          <w:rFonts w:ascii="Cambria" w:hAnsi="Cambria" w:cs="B Yas"/>
+          <w:lang w:bidi="fa-IR"/>
+        </w:rPr>
+        <w:t>handle</w:t>
+      </w:r>
+      <w:r>
+        <w:rPr>
+          <w:rFonts w:ascii="Cambria" w:hAnsi="Cambria" w:cs="B Yas" w:hint="cs"/>
+          <w:rtl/>
+          <w:lang w:bidi="fa-IR"/>
+        </w:rPr>
+        <w:t xml:space="preserve"> می‌شود. تابع هدف این ریسه به شرح زیر است.</w:t>
+      </w:r>
+    </w:p>
+    <w:p>
+      <w:pPr>
+        <w:bidi/>
+        <w:spacing w:line="360" w:lineRule="auto"/>
+        <w:jc w:val="both"/>
+        <w:rPr>
+          <w:rFonts w:ascii="Cambria" w:hAnsi="Cambria" w:cs="B Yas"/>
+          <w:rtl/>
+          <w:lang w:bidi="fa-IR"/>
+        </w:rPr>
+      </w:pPr>
+      <w:r>
+        <w:rPr>
+          <w:rFonts w:ascii="Cambria" w:hAnsi="Cambria" w:cs="B Yas" w:hint="cs"/>
+          <w:rtl/>
+          <w:lang w:bidi="fa-IR"/>
+        </w:rPr>
+        <w:t xml:space="preserve">در این تابع ابتدا چک می‌شود که آیا </w:t>
+      </w:r>
+      <w:r>
+        <w:rPr>
+          <w:rFonts w:ascii="Cambria" w:hAnsi="Cambria" w:cs="B Yas" w:hint="cs"/>
+          <w:rtl/>
+          <w:lang w:bidi="fa-IR"/>
+        </w:rPr>
+        <w:t>گره خاموش است یا خیر. اگر خاموش بود و ۲۰ ثانیه از زمان خاموش شدنش می‌گذشت گره روشن می‌شود. در غیر این صورت اگر گره خاموش بود کاری انجام نمی‌دهد.</w:t>
+      </w:r>
+    </w:p>
+    <w:p>
+      <w:pPr>
+        <w:bidi/>
+        <w:spacing w:line="360" w:lineRule="auto"/>
+        <w:jc w:val="both"/>
+        <w:rPr>
+          <w:rFonts w:ascii="Cambria" w:hAnsi="Cambria" w:cs="B Yas"/>
+          <w:rtl/>
+          <w:lang w:bidi="fa-IR"/>
+        </w:rPr>
+      </w:pPr>
+      <w:r>
+        <w:rPr>
+          <w:rFonts w:ascii="Cambria" w:hAnsi="Cambria" w:cs="B Yas" w:hint="cs"/>
+          <w:rtl/>
+          <w:lang w:bidi="fa-IR"/>
+        </w:rPr>
+        <w:t xml:space="preserve">همچنین در این تابع هر ۱۰ ثانیه یک بار به صورت رندم یکی از گره‌ها انتخاب می‌شود که خاموش شود. چون انجام این کار بین تمام گره‌ها مشترک است و تنها لازم است هر ۱۰ ثانیه یکی از گره‌ها توسط یک ریسه خاموش شود. بنابراین هر وقت۱۰ ثانیه از آخرین باری که یک گره خاموش شده بود می‌گذشت، اولین ریسه‌ای که در حال اجرا بود یک گره را به صورت تصادفی خاموش می‌کند و متغیر مربوط به آخرین زمانی که یک گره خاموش شده است (که یک متغیر </w:t>
+      </w:r>
+      <w:r>
+        <w:rPr>
+          <w:rFonts w:ascii="Cambria" w:hAnsi="Cambria" w:cs="B Yas"/>
+          <w:lang w:bidi="fa-IR"/>
+        </w:rPr>
+        <w:t>global</w:t>
+      </w:r>
+      <w:r>
+        <w:rPr>
+          <w:rFonts w:ascii="Cambria" w:hAnsi="Cambria" w:cs="B Yas" w:hint="cs"/>
+          <w:rtl/>
+          <w:lang w:bidi="fa-IR"/>
+        </w:rPr>
+        <w:t xml:space="preserve"> است) را آپدیت می‌کند. چون تنها یکی از ریسه ها باید این قسمت از کد را اجرا کند، این قسمت به صورت </w:t>
+      </w:r>
+      <w:r>
+        <w:rPr>
+          <w:rFonts w:ascii="Cambria" w:hAnsi="Cambria" w:cs="B Yas"/>
+          <w:lang w:bidi="fa-IR"/>
+        </w:rPr>
+        <w:t>atomic</w:t>
+      </w:r>
+      <w:r>
+        <w:rPr>
+          <w:rFonts w:ascii="Cambria" w:hAnsi="Cambria" w:cs="B Yas" w:hint="cs"/>
+          <w:rtl/>
+          <w:lang w:bidi="fa-IR"/>
+        </w:rPr>
+        <w:t xml:space="preserve"> </w:t>
+      </w:r>
+      <w:r>
+        <w:rPr>
+          <w:rFonts w:ascii="Cambria" w:hAnsi="Cambria" w:cs="B Yas" w:hint="cs"/>
+          <w:rtl/>
+          <w:lang w:bidi="fa-IR"/>
+        </w:rPr>
+        <w:t xml:space="preserve">و داخل یک </w:t>
+      </w:r>
+      <w:r>
+        <w:rPr>
+          <w:rFonts w:ascii="Cambria" w:hAnsi="Cambria" w:cs="B Yas"/>
+          <w:lang w:bidi="fa-IR"/>
+        </w:rPr>
+        <w:t>mutex luck</w:t>
+      </w:r>
+      <w:r>
+        <w:rPr>
+          <w:rFonts w:ascii="Cambria" w:hAnsi="Cambria" w:cs="B Yas" w:hint="cs"/>
+          <w:rtl/>
+          <w:lang w:bidi="fa-IR"/>
+        </w:rPr>
+        <w:t xml:space="preserve"> انجام می‌شود.</w:t>
+      </w:r>
+    </w:p>
+    <w:p>
+      <w:pPr>
+        <w:bidi/>
+        <w:spacing w:line="360" w:lineRule="auto"/>
+        <w:jc w:val="both"/>
+        <w:rPr>
+          <w:rFonts w:ascii="Cambria" w:hAnsi="Cambria" w:cs="B Yas"/>
+          <w:rtl/>
+          <w:lang w:bidi="fa-IR"/>
+        </w:rPr>
+      </w:pPr>
+      <w:r>
+        <w:rPr>
+          <w:rFonts w:ascii="Cambria" w:hAnsi="Cambria" w:cs="B Yas" w:hint="cs"/>
+          <w:rtl/>
+          <w:lang w:bidi="fa-IR"/>
+        </w:rPr>
+        <w:t>سپس با استفاده از ت</w:t>
+      </w:r>
+      <w:r>
+        <w:rPr>
+          <w:rFonts w:ascii="Cambria" w:hAnsi="Cambria" w:cs="B Yas" w:hint="cs"/>
+          <w:rtl/>
+          <w:lang w:bidi="fa-IR"/>
+        </w:rPr>
+        <w:t>وابع</w:t>
+      </w:r>
+      <w:r>
+        <w:rPr>
+          <w:rFonts w:ascii="Cambria" w:hAnsi="Cambria" w:cs="B Yas" w:hint="cs"/>
+          <w:rtl/>
+          <w:lang w:bidi="fa-IR"/>
+        </w:rPr>
+        <w:t xml:space="preserve"> </w:t>
+      </w:r>
+      <w:r>
+        <w:rPr>
+          <w:rFonts w:ascii="Cambria" w:hAnsi="Cambria" w:cs="B Yas"/>
+          <w:lang w:bidi="fa-IR"/>
+        </w:rPr>
+        <w:t>select</w:t>
+      </w:r>
+      <w:r>
+        <w:rPr>
+          <w:rFonts w:ascii="Cambria" w:hAnsi="Cambria" w:cs="B Yas" w:hint="cs"/>
+          <w:rtl/>
+          <w:lang w:bidi="fa-IR"/>
+        </w:rPr>
+        <w:t xml:space="preserve"> </w:t>
+      </w:r>
+      <w:r>
+        <w:rPr>
+          <w:rFonts w:ascii="Cambria" w:hAnsi="Cambria" w:cs="B Yas" w:hint="cs"/>
+          <w:rtl/>
+          <w:lang w:bidi="fa-IR"/>
+        </w:rPr>
+        <w:t xml:space="preserve"> و </w:t>
+      </w:r>
+      <w:r>
+        <w:rPr>
+          <w:rFonts w:ascii="Cambria" w:hAnsi="Cambria" w:cs="B Yas"/>
+          <w:lang w:bidi="fa-IR"/>
+        </w:rPr>
+        <w:t>recvfrom</w:t>
+      </w:r>
+      <w:r>
+        <w:rPr>
+          <w:rFonts w:ascii="Cambria" w:hAnsi="Cambria" w:cs="B Yas" w:hint="cs"/>
+          <w:rtl/>
+          <w:lang w:bidi="fa-IR"/>
+        </w:rPr>
+        <w:t xml:space="preserve"> پیام‌های</w:t>
+      </w:r>
+      <w:r>
+        <w:rPr>
+          <w:rFonts w:ascii="Cambria" w:hAnsi="Cambria" w:cs="B Yas" w:hint="cs"/>
+          <w:rtl/>
+          <w:lang w:bidi="fa-IR"/>
+        </w:rPr>
+        <w:t>ی</w:t>
+      </w:r>
+      <w:r>
+        <w:rPr>
+          <w:rFonts w:ascii="Cambria" w:hAnsi="Cambria" w:cs="B Yas" w:hint="cs"/>
+          <w:rtl/>
+          <w:lang w:bidi="fa-IR"/>
+        </w:rPr>
+        <w:t xml:space="preserve"> که برای این گره آمده است را دریافت می‌کنیم</w:t>
+      </w:r>
+      <w:r>
+        <w:rPr>
+          <w:rFonts w:ascii="Cambria" w:hAnsi="Cambria" w:cs="B Yas" w:hint="cs"/>
+          <w:rtl/>
+          <w:lang w:bidi="fa-IR"/>
+        </w:rPr>
+        <w:t>. سپس با توجه به اینکه پیام رسیده شده از چه پورتی است لیست همسایگان را تغییر می‌دهیم. نمودار فعالیت این تغییر لیست در صفحه بعد آمده است.</w:t>
+      </w:r>
+    </w:p>
+    <w:p>
+      <w:pPr>
+        <w:bidi/>
+        <w:spacing w:line="360" w:lineRule="auto"/>
+        <w:jc w:val="both"/>
+        <w:rPr>
+          <w:rFonts w:ascii="Cambria" w:hAnsi="Cambria" w:cs="B Yas"/>
+          <w:rtl/>
+          <w:lang w:bidi="fa-IR"/>
+        </w:rPr>
+      </w:pPr>
+      <w:r>
+        <w:rPr>
+          <w:rFonts w:ascii="Cambria" w:hAnsi="Cambria" w:cs="B Yas" w:hint="cs"/>
+          <w:rtl/>
+          <w:lang w:bidi="fa-IR"/>
+        </w:rPr>
+        <w:t>سپس چک می‌کنیم اگر در همسایگان یک طرفه و دو طرفه، همسایه‌ای وجود داشت که از زمان آخرین پیام ارسال شده از طرف او بیشتر از ۸ ثانیه می‌گذشت،‌ آن همسایه را از لیست حذف می‌کنیم.</w:t>
+      </w:r>
+    </w:p>
+    <w:p>
+      <w:pPr>
+        <w:bidi/>
+        <w:spacing w:line="360" w:lineRule="auto"/>
+        <w:jc w:val="both"/>
+        <w:rPr>
+          <w:rFonts w:ascii="Cambria" w:hAnsi="Cambria" w:cs="Cambria"/>
+          <w:lang w:bidi="fa-IR"/>
+        </w:rPr>
+      </w:pPr>
+      <w:r>
+        <w:rPr>
+          <w:rFonts w:ascii="Cambria" w:hAnsi="Cambria" w:cs="B Yas" w:hint="cs"/>
+          <w:rtl/>
+          <w:lang w:bidi="fa-IR"/>
+        </w:rPr>
+        <w:lastRenderedPageBreak/>
+        <w:t xml:space="preserve">سپس سراغ این می‌رویم که برای همسایه‌های این گره </w:t>
+      </w:r>
+      <w:r>
+        <w:rPr>
+          <w:rFonts w:ascii="Cambria" w:hAnsi="Cambria" w:cs="B Yas"/>
+          <w:lang w:bidi="fa-IR"/>
+        </w:rPr>
+        <w:t>hello message</w:t>
+      </w:r>
+      <w:r>
+        <w:rPr>
+          <w:rFonts w:ascii="Cambria" w:hAnsi="Cambria" w:cs="B Yas" w:hint="cs"/>
+          <w:rtl/>
+          <w:lang w:bidi="fa-IR"/>
+        </w:rPr>
+        <w:t xml:space="preserve"> ارسال کنیم. برای این کار ابتدا چک می‌کنیم که آیا سه همسایه در لیست همسایگان </w:t>
+      </w:r>
+    </w:p>
+    <w:p>
+      <w:pPr>
+        <w:bidi/>
+        <w:spacing w:line="360" w:lineRule="auto"/>
+        <w:jc w:val="both"/>
+        <w:rPr>
+          <w:rFonts w:ascii="Cambria" w:hAnsi="Cambria" w:cs="B Yas" w:hint="cs"/>
+          <w:rtl/>
+          <w:lang w:bidi="fa-IR"/>
+        </w:rPr>
+      </w:pPr>
     </w:p>
     <w:sectPr>
       <w:pgSz w:w="12240" w:h="15840"/>

</xml_diff>